<commit_message>
D3 report with my piece added
</commit_message>
<xml_diff>
--- a/doc/D3.docx
+++ b/doc/D3.docx
@@ -10,8 +10,6 @@
           <w:lang w:eastAsia="tr-TR"/>
         </w:rPr>
       </w:pPr>
-      <w:bookmarkStart w:id="0" w:name="_GoBack"/>
-      <w:bookmarkEnd w:id="0"/>
       <w:r>
         <w:rPr>
           <w:lang w:eastAsia="tr-TR"/>
@@ -433,6 +431,45 @@
       <w:r>
         <w:t>As a baseline, we developed a redundancy based QA system which draws on web results from the Bing search engine.</w:t>
       </w:r>
+      <w:r>
+        <w:t xml:space="preserve"> We then built upon that baseline to treat the question-answering process as a classification task, using Mallet to learn features and weights. In addition, we examined the effect of changes such as query word sense disambiguation.</w:t>
+      </w:r>
+    </w:p>
+    <w:p/>
+    <w:p>
+      <w:pPr>
+        <w:rPr>
+          <w:color w:val="FF0000"/>
+          <w:sz w:val="22"/>
+          <w:szCs w:val="22"/>
+        </w:rPr>
+      </w:pPr>
+      <w:r>
+        <w:rPr>
+          <w:color w:val="FF0000"/>
+          <w:sz w:val="22"/>
+          <w:szCs w:val="22"/>
+        </w:rPr>
+        <w:t>[</w:t>
+      </w:r>
+      <w:proofErr w:type="gramStart"/>
+      <w:r>
+        <w:rPr>
+          <w:color w:val="FF0000"/>
+          <w:sz w:val="22"/>
+          <w:szCs w:val="22"/>
+        </w:rPr>
+        <w:t>anything</w:t>
+      </w:r>
+      <w:proofErr w:type="gramEnd"/>
+      <w:r>
+        <w:rPr>
+          <w:color w:val="FF0000"/>
+          <w:sz w:val="22"/>
+          <w:szCs w:val="22"/>
+        </w:rPr>
+        <w:t xml:space="preserve"> else to add here?]</w:t>
+      </w:r>
     </w:p>
     <w:p>
       <w:pPr>
@@ -567,7 +604,14 @@
           <w:sz w:val="22"/>
           <w:szCs w:val="22"/>
         </w:rPr>
-        <w:t xml:space="preserve">Often when searching the web or a document collection, it is difficult to get the correct results because of mismatch between the wording of a user’s question and the wording of potential answers. To alleviate this to some degree, we incorporate a query processing unit. Currently, the module only removes </w:t>
+        <w:t xml:space="preserve">Often when searching the web or a document collection, it is difficult to get the correct results because of mismatch between the wording of a user’s question and the wording of potential answers. To alleviate this to some degree, we incorporate a query processing unit. </w:t>
+      </w:r>
+      <w:r>
+        <w:rPr>
+          <w:sz w:val="22"/>
+          <w:szCs w:val="22"/>
+        </w:rPr>
+        <w:t xml:space="preserve">In our baseline iteration of our system, this module only performed the most basic processing tasks, such as stemming, removing </w:t>
       </w:r>
       <w:proofErr w:type="spellStart"/>
       <w:r>
@@ -583,28 +627,231 @@
           <w:sz w:val="22"/>
           <w:szCs w:val="22"/>
         </w:rPr>
-        <w:t xml:space="preserve"> and stems the tokens. Howev</w:t>
-      </w:r>
-      <w:r>
-        <w:rPr>
-          <w:sz w:val="22"/>
-          <w:szCs w:val="22"/>
-        </w:rPr>
-        <w:t>er, in the next iteration</w:t>
-      </w:r>
-      <w:r>
-        <w:rPr>
-          <w:sz w:val="22"/>
-          <w:szCs w:val="22"/>
-        </w:rPr>
-        <w:t xml:space="preserve"> we may include an expansion of </w:t>
-      </w:r>
-      <w:r>
-        <w:rPr>
-          <w:sz w:val="22"/>
-          <w:szCs w:val="22"/>
-        </w:rPr>
-        <w:t>query terms to include, for example, synonyms.</w:t>
+        <w:t xml:space="preserve"> and adding the target if not already present in the question. </w:t>
+      </w:r>
+    </w:p>
+    <w:p>
+      <w:pPr>
+        <w:jc w:val="both"/>
+        <w:rPr>
+          <w:sz w:val="22"/>
+          <w:szCs w:val="22"/>
+        </w:rPr>
+      </w:pPr>
+      <w:r>
+        <w:rPr>
+          <w:sz w:val="22"/>
+          <w:szCs w:val="22"/>
+        </w:rPr>
+        <w:t xml:space="preserve">    In our current iteration, we attempted to use our own version of the modified </w:t>
+      </w:r>
+      <w:proofErr w:type="spellStart"/>
+      <w:r>
+        <w:rPr>
+          <w:sz w:val="22"/>
+          <w:szCs w:val="22"/>
+        </w:rPr>
+        <w:t>Lesk</w:t>
+      </w:r>
+      <w:proofErr w:type="spellEnd"/>
+      <w:r>
+        <w:rPr>
+          <w:sz w:val="22"/>
+          <w:szCs w:val="22"/>
+        </w:rPr>
+        <w:t xml:space="preserve"> algorithm as described by Huang et al</w:t>
+      </w:r>
+      <w:r>
+        <w:rPr>
+          <w:sz w:val="22"/>
+          <w:szCs w:val="22"/>
+        </w:rPr>
+        <w:t>.</w:t>
+      </w:r>
+      <w:bookmarkStart w:id="0" w:name="_GoBack"/>
+      <w:bookmarkEnd w:id="0"/>
+      <w:r>
+        <w:rPr>
+          <w:sz w:val="22"/>
+          <w:szCs w:val="22"/>
+        </w:rPr>
+        <w:t xml:space="preserve"> (2008). Instead of just disambiguating the head word in the query, we chose to disambiguate every word in the query that </w:t>
+      </w:r>
+      <w:r>
+        <w:rPr>
+          <w:sz w:val="22"/>
+          <w:szCs w:val="22"/>
+        </w:rPr>
+        <w:lastRenderedPageBreak/>
+        <w:t xml:space="preserve">can be found in </w:t>
+      </w:r>
+      <w:proofErr w:type="spellStart"/>
+      <w:r>
+        <w:rPr>
+          <w:sz w:val="22"/>
+          <w:szCs w:val="22"/>
+        </w:rPr>
+        <w:t>WordNet</w:t>
+      </w:r>
+      <w:proofErr w:type="spellEnd"/>
+      <w:r>
+        <w:rPr>
+          <w:sz w:val="22"/>
+          <w:szCs w:val="22"/>
+        </w:rPr>
+        <w:t xml:space="preserve">. Once the best sense for these words was generated by the algorithm, we wanted to use </w:t>
+      </w:r>
+      <w:r>
+        <w:rPr>
+          <w:sz w:val="22"/>
+          <w:szCs w:val="22"/>
+        </w:rPr>
+        <w:t>those best senses</w:t>
+      </w:r>
+      <w:r>
+        <w:rPr>
+          <w:sz w:val="22"/>
+          <w:szCs w:val="22"/>
+        </w:rPr>
+        <w:t xml:space="preserve"> to find synonyms to add to the original query.</w:t>
+      </w:r>
+    </w:p>
+    <w:p>
+      <w:pPr>
+        <w:jc w:val="both"/>
+        <w:rPr>
+          <w:sz w:val="22"/>
+          <w:szCs w:val="22"/>
+        </w:rPr>
+      </w:pPr>
+      <w:r>
+        <w:rPr>
+          <w:sz w:val="22"/>
+          <w:szCs w:val="22"/>
+        </w:rPr>
+        <w:t xml:space="preserve">    The word sense disambiguation and synonym-generating code did not work as intended for this version of our QA system. Perhaps the most troublesome problem with the code’s results was that the words were not properly disambiguated, leading to a large number of both relevant and irrelevant synonyms being added to the reformed query. This created too much noise in the query and, as a result, many questions that were answered in our baseline system were not answered this time around. A second major problem is that the disambiguation algorithm takes too much time to process each query.</w:t>
+      </w:r>
+    </w:p>
+    <w:p>
+      <w:pPr>
+        <w:jc w:val="both"/>
+        <w:rPr>
+          <w:sz w:val="22"/>
+          <w:szCs w:val="22"/>
+        </w:rPr>
+      </w:pPr>
+      <w:r>
+        <w:rPr>
+          <w:sz w:val="22"/>
+          <w:szCs w:val="22"/>
+        </w:rPr>
+        <w:t xml:space="preserve">    To address the issues that arose with this latest version of our query expansion module, we are working on introducing some major improvements, such as increasing the efficiency and accuracy of our version</w:t>
+      </w:r>
+      <w:r>
+        <w:rPr>
+          <w:sz w:val="22"/>
+          <w:szCs w:val="22"/>
+        </w:rPr>
+        <w:t xml:space="preserve"> of the modified </w:t>
+      </w:r>
+      <w:proofErr w:type="spellStart"/>
+      <w:r>
+        <w:rPr>
+          <w:sz w:val="22"/>
+          <w:szCs w:val="22"/>
+        </w:rPr>
+        <w:t>Lesk</w:t>
+      </w:r>
+      <w:proofErr w:type="spellEnd"/>
+      <w:r>
+        <w:rPr>
+          <w:sz w:val="22"/>
+          <w:szCs w:val="22"/>
+        </w:rPr>
+        <w:t xml:space="preserve"> algorithm</w:t>
+      </w:r>
+      <w:r>
+        <w:rPr>
+          <w:sz w:val="22"/>
+          <w:szCs w:val="22"/>
+        </w:rPr>
+        <w:t xml:space="preserve"> and reducing the number of synonyms added to the final reformulated query to cut down on the amount of noise generated. If we are unable to improve the </w:t>
+      </w:r>
+      <w:proofErr w:type="spellStart"/>
+      <w:r>
+        <w:rPr>
+          <w:sz w:val="22"/>
+          <w:szCs w:val="22"/>
+        </w:rPr>
+        <w:t>Lesk</w:t>
+      </w:r>
+      <w:proofErr w:type="spellEnd"/>
+      <w:r>
+        <w:rPr>
+          <w:sz w:val="22"/>
+          <w:szCs w:val="22"/>
+        </w:rPr>
+        <w:t xml:space="preserve"> algorithm to a satisfactory extent, we plan </w:t>
+      </w:r>
+      <w:r>
+        <w:rPr>
+          <w:sz w:val="22"/>
+          <w:szCs w:val="22"/>
+        </w:rPr>
+        <w:t xml:space="preserve">to try using a version of </w:t>
+      </w:r>
+      <w:proofErr w:type="spellStart"/>
+      <w:r>
+        <w:rPr>
+          <w:sz w:val="22"/>
+          <w:szCs w:val="22"/>
+        </w:rPr>
+        <w:t>Resni</w:t>
+      </w:r>
+      <w:r>
+        <w:rPr>
+          <w:sz w:val="22"/>
+          <w:szCs w:val="22"/>
+        </w:rPr>
+        <w:t>k’s</w:t>
+      </w:r>
+      <w:proofErr w:type="spellEnd"/>
+      <w:r>
+        <w:rPr>
+          <w:sz w:val="22"/>
+          <w:szCs w:val="22"/>
+        </w:rPr>
+        <w:t xml:space="preserve"> word sense disambiguation algorithm</w:t>
+      </w:r>
+      <w:r>
+        <w:rPr>
+          <w:sz w:val="22"/>
+          <w:szCs w:val="22"/>
+        </w:rPr>
+        <w:t xml:space="preserve"> (</w:t>
+      </w:r>
+      <w:proofErr w:type="spellStart"/>
+      <w:r>
+        <w:rPr>
+          <w:sz w:val="22"/>
+          <w:szCs w:val="22"/>
+        </w:rPr>
+        <w:t>Resni</w:t>
+      </w:r>
+      <w:r>
+        <w:rPr>
+          <w:sz w:val="22"/>
+          <w:szCs w:val="22"/>
+        </w:rPr>
+        <w:t>k</w:t>
+      </w:r>
+      <w:proofErr w:type="spellEnd"/>
+      <w:r>
+        <w:rPr>
+          <w:sz w:val="22"/>
+          <w:szCs w:val="22"/>
+        </w:rPr>
+        <w:t xml:space="preserve">, 1995). </w:t>
       </w:r>
     </w:p>
     <w:p>
@@ -734,7 +981,23 @@
           <w:sz w:val="22"/>
           <w:szCs w:val="22"/>
         </w:rPr>
-        <w:t xml:space="preserve"> begins or </w:t>
+        <w:t xml:space="preserve"> begins or ends with a </w:t>
+      </w:r>
+      <w:proofErr w:type="spellStart"/>
+      <w:r>
+        <w:rPr>
+          <w:sz w:val="22"/>
+          <w:szCs w:val="22"/>
+        </w:rPr>
+        <w:t>stopword</w:t>
+      </w:r>
+      <w:proofErr w:type="spellEnd"/>
+      <w:r>
+        <w:rPr>
+          <w:sz w:val="22"/>
+          <w:szCs w:val="22"/>
+        </w:rPr>
+        <w:t xml:space="preserve">, contains words from the </w:t>
       </w:r>
       <w:r>
         <w:rPr>
@@ -742,23 +1005,7 @@
           <w:szCs w:val="22"/>
         </w:rPr>
         <w:lastRenderedPageBreak/>
-        <w:t xml:space="preserve">ends with a </w:t>
-      </w:r>
-      <w:proofErr w:type="spellStart"/>
-      <w:r>
-        <w:rPr>
-          <w:sz w:val="22"/>
-          <w:szCs w:val="22"/>
-        </w:rPr>
-        <w:t>stopword</w:t>
-      </w:r>
-      <w:proofErr w:type="spellEnd"/>
-      <w:r>
-        <w:rPr>
-          <w:sz w:val="22"/>
-          <w:szCs w:val="22"/>
-        </w:rPr>
-        <w:t xml:space="preserve">, contains words from the question, or </w:t>
+        <w:t xml:space="preserve">question, or </w:t>
       </w:r>
       <w:r>
         <w:rPr>
@@ -1293,11 +1540,7 @@
         <w:t>Our results were not very encouraging. However, given further refinements, we can see it improving. A major practical improvement we hope to make is to implement some caching. Currently testing code is time consuming given network latency and the massive size of the AQUAINT corpus.</w:t>
       </w:r>
       <w:r>
-        <w:t xml:space="preserve"> Caching </w:t>
-      </w:r>
-      <w:r>
-        <w:lastRenderedPageBreak/>
-        <w:t>results will make it faster for us to measure the effectiveness of alternative configurations.</w:t>
+        <w:t xml:space="preserve"> Caching results will make it faster for us to measure the effectiveness of alternative configurations.</w:t>
       </w:r>
     </w:p>
     <w:p>
@@ -1405,6 +1648,7 @@
           <w:szCs w:val="22"/>
           <w:shd w:val="clear" w:color="auto" w:fill="FFFFFF"/>
         </w:rPr>
+        <w:lastRenderedPageBreak/>
         <w:t xml:space="preserve">Bird, S., Klein, E., &amp; </w:t>
       </w:r>
       <w:proofErr w:type="spellStart"/>
@@ -1648,8 +1892,10 @@
       <w:pPr>
         <w:pStyle w:val="ACLReferencetext"/>
         <w:rPr>
-          <w:sz w:val="22"/>
-          <w:szCs w:val="22"/>
+          <w:color w:val="222222"/>
+          <w:sz w:val="22"/>
+          <w:szCs w:val="22"/>
+          <w:shd w:val="clear" w:color="auto" w:fill="FFFFFF"/>
         </w:rPr>
       </w:pPr>
       <w:proofErr w:type="gramStart"/>
@@ -1734,6 +1980,167 @@
         <w:t xml:space="preserve"> in action.</w:t>
       </w:r>
       <w:proofErr w:type="gramEnd"/>
+    </w:p>
+    <w:p>
+      <w:pPr>
+        <w:pStyle w:val="ACLReferencetext"/>
+        <w:spacing w:after="0"/>
+        <w:ind w:left="288" w:hanging="288"/>
+        <w:rPr>
+          <w:color w:val="222222"/>
+          <w:sz w:val="22"/>
+          <w:szCs w:val="22"/>
+          <w:shd w:val="clear" w:color="auto" w:fill="FFFFFF"/>
+        </w:rPr>
+      </w:pPr>
+      <w:proofErr w:type="spellStart"/>
+      <w:r>
+        <w:rPr>
+          <w:color w:val="222222"/>
+          <w:sz w:val="22"/>
+          <w:szCs w:val="22"/>
+          <w:shd w:val="clear" w:color="auto" w:fill="FFFFFF"/>
+        </w:rPr>
+        <w:t>Resni</w:t>
+      </w:r>
+      <w:r>
+        <w:rPr>
+          <w:color w:val="222222"/>
+          <w:sz w:val="22"/>
+          <w:szCs w:val="22"/>
+          <w:shd w:val="clear" w:color="auto" w:fill="FFFFFF"/>
+        </w:rPr>
+        <w:t>k</w:t>
+      </w:r>
+      <w:proofErr w:type="spellEnd"/>
+      <w:r>
+        <w:rPr>
+          <w:color w:val="222222"/>
+          <w:sz w:val="22"/>
+          <w:szCs w:val="22"/>
+          <w:shd w:val="clear" w:color="auto" w:fill="FFFFFF"/>
+        </w:rPr>
+        <w:t xml:space="preserve">, Philip. </w:t>
+      </w:r>
+      <w:proofErr w:type="gramStart"/>
+      <w:r>
+        <w:rPr>
+          <w:color w:val="222222"/>
+          <w:sz w:val="22"/>
+          <w:szCs w:val="22"/>
+          <w:shd w:val="clear" w:color="auto" w:fill="FFFFFF"/>
+        </w:rPr>
+        <w:t xml:space="preserve">(1995). Disambiguating Noun Groupings with Respect to </w:t>
+      </w:r>
+      <w:proofErr w:type="spellStart"/>
+      <w:r>
+        <w:rPr>
+          <w:color w:val="222222"/>
+          <w:sz w:val="22"/>
+          <w:szCs w:val="22"/>
+          <w:shd w:val="clear" w:color="auto" w:fill="FFFFFF"/>
+        </w:rPr>
+        <w:t>WordNet</w:t>
+      </w:r>
+      <w:proofErr w:type="spellEnd"/>
+      <w:r>
+        <w:rPr>
+          <w:color w:val="222222"/>
+          <w:sz w:val="22"/>
+          <w:szCs w:val="22"/>
+          <w:shd w:val="clear" w:color="auto" w:fill="FFFFFF"/>
+        </w:rPr>
+        <w:t xml:space="preserve"> Senses.</w:t>
+      </w:r>
+      <w:proofErr w:type="gramEnd"/>
+      <w:r>
+        <w:rPr>
+          <w:color w:val="222222"/>
+          <w:sz w:val="22"/>
+          <w:szCs w:val="22"/>
+          <w:shd w:val="clear" w:color="auto" w:fill="FFFFFF"/>
+        </w:rPr>
+        <w:t xml:space="preserve"> </w:t>
+      </w:r>
+      <w:proofErr w:type="gramStart"/>
+      <w:r>
+        <w:rPr>
+          <w:i/>
+          <w:color w:val="222222"/>
+          <w:sz w:val="22"/>
+          <w:szCs w:val="22"/>
+          <w:shd w:val="clear" w:color="auto" w:fill="FFFFFF"/>
+        </w:rPr>
+        <w:t>Third Workshop on Very Large Corpora</w:t>
+      </w:r>
+      <w:r>
+        <w:rPr>
+          <w:color w:val="222222"/>
+          <w:sz w:val="22"/>
+          <w:szCs w:val="22"/>
+          <w:shd w:val="clear" w:color="auto" w:fill="FFFFFF"/>
+        </w:rPr>
+        <w:t>.</w:t>
+      </w:r>
+      <w:proofErr w:type="gramEnd"/>
+      <w:r>
+        <w:rPr>
+          <w:color w:val="222222"/>
+          <w:sz w:val="22"/>
+          <w:szCs w:val="22"/>
+          <w:shd w:val="clear" w:color="auto" w:fill="FFFFFF"/>
+        </w:rPr>
+        <w:t xml:space="preserve"> Retrieved from</w:t>
+      </w:r>
+    </w:p>
+    <w:p>
+      <w:pPr>
+        <w:pStyle w:val="ACLReferencetext"/>
+        <w:spacing w:after="0"/>
+        <w:ind w:left="288" w:firstLine="0"/>
+        <w:rPr>
+          <w:color w:val="222222"/>
+          <w:sz w:val="22"/>
+          <w:szCs w:val="22"/>
+          <w:shd w:val="clear" w:color="auto" w:fill="FFFFFF"/>
+        </w:rPr>
+      </w:pPr>
+      <w:hyperlink r:id="rId8" w:history="1">
+        <w:r>
+          <w:rPr>
+            <w:rStyle w:val="Hyperlink"/>
+            <w:color w:val="auto"/>
+            <w:sz w:val="22"/>
+            <w:szCs w:val="22"/>
+            <w:u w:val="none"/>
+          </w:rPr>
+          <w:t>http://acl.ldc.upenn.edu/W/W95/W95-0105.pdf</w:t>
+        </w:r>
+      </w:hyperlink>
+    </w:p>
+    <w:p>
+      <w:pPr>
+        <w:pStyle w:val="ACLReferencetext"/>
+        <w:spacing w:after="0"/>
+        <w:ind w:left="288" w:hanging="288"/>
+        <w:rPr>
+          <w:color w:val="222222"/>
+          <w:sz w:val="22"/>
+          <w:szCs w:val="22"/>
+          <w:shd w:val="clear" w:color="auto" w:fill="FFFFFF"/>
+        </w:rPr>
+      </w:pPr>
+    </w:p>
+    <w:p>
+      <w:pPr>
+        <w:pStyle w:val="ACLReferencetext"/>
+        <w:spacing w:after="0"/>
+        <w:ind w:left="706" w:firstLine="0"/>
+        <w:rPr>
+          <w:sz w:val="22"/>
+          <w:szCs w:val="22"/>
+        </w:rPr>
+      </w:pPr>
     </w:p>
     <w:sectPr>
       <w:type w:val="continuous"/>
@@ -3401,6 +3808,18 @@
       <w:u w:val="single"/>
     </w:rPr>
   </w:style>
+  <w:style w:type="character" w:styleId="FollowedHyperlink">
+    <w:name w:val="FollowedHyperlink"/>
+    <w:basedOn w:val="DefaultParagraphFont"/>
+    <w:uiPriority w:val="99"/>
+    <w:semiHidden/>
+    <w:unhideWhenUsed/>
+    <w:rsid w:val="009C3001"/>
+    <w:rPr>
+      <w:color w:val="954F72" w:themeColor="followedHyperlink"/>
+      <w:u w:val="single"/>
+    </w:rPr>
+  </w:style>
 </w:styles>
 </file>
 
@@ -4051,6 +4470,18 @@
     <w:rsid w:val="00DA05A8"/>
     <w:rPr>
       <w:color w:val="0563C1" w:themeColor="hyperlink"/>
+      <w:u w:val="single"/>
+    </w:rPr>
+  </w:style>
+  <w:style w:type="character" w:styleId="FollowedHyperlink">
+    <w:name w:val="FollowedHyperlink"/>
+    <w:basedOn w:val="DefaultParagraphFont"/>
+    <w:uiPriority w:val="99"/>
+    <w:semiHidden/>
+    <w:unhideWhenUsed/>
+    <w:rsid w:val="009C3001"/>
+    <w:rPr>
+      <w:color w:val="954F72" w:themeColor="followedHyperlink"/>
       <w:u w:val="single"/>
     </w:rPr>
   </w:style>

</xml_diff>